<commit_message>
Solution of 17.2-th asighment is added
</commit_message>
<xml_diff>
--- a/Tinklapiu_kurimas/16_diena/16.1_uzduotis/uzduotys.docx
+++ b/Tinklapiu_kurimas/16_diena/16.1_uzduotis/uzduotys.docx
@@ -9,9 +9,9 @@
           <w:rFonts w:ascii="Times New Roman" w:eastAsia="Times New Roman" w:hAnsi="Times New Roman" w:cs="Times New Roman"/>
           <w:sz w:val="24"/>
           <w:szCs w:val="24"/>
-        </w:rPr>
-      </w:pPr>
-      <w:proofErr w:type="spellStart"/>
+          <w:lang w:val="lt-LT"/>
+        </w:rPr>
+      </w:pPr>
       <w:r>
         <w:rPr>
           <w:rFonts w:ascii="Segoe UI" w:eastAsia="Times New Roman" w:hAnsi="Segoe UI" w:cs="Segoe UI"/>
@@ -19,19 +19,9 @@
           <w:sz w:val="21"/>
           <w:szCs w:val="21"/>
           <w:shd w:val="clear" w:color="auto" w:fill="FFFFFF"/>
-        </w:rPr>
-        <w:t>Spręsti</w:t>
-      </w:r>
-      <w:proofErr w:type="spellEnd"/>
-      <w:r>
-        <w:rPr>
-          <w:rFonts w:ascii="Segoe UI" w:eastAsia="Times New Roman" w:hAnsi="Segoe UI" w:cs="Segoe UI"/>
-          <w:color w:val="242424"/>
-          <w:sz w:val="21"/>
-          <w:szCs w:val="21"/>
-          <w:shd w:val="clear" w:color="auto" w:fill="FFFFFF"/>
-        </w:rPr>
-        <w:t>:</w:t>
+          <w:lang w:val="lt-LT"/>
+        </w:rPr>
+        <w:t>Spręsti:</w:t>
       </w:r>
     </w:p>
     <w:p>
@@ -48,6 +38,7 @@
           <w:color w:val="242424"/>
           <w:sz w:val="21"/>
           <w:szCs w:val="21"/>
+          <w:lang w:val="lt-LT"/>
         </w:rPr>
       </w:pPr>
       <w:r>
@@ -56,40 +47,10 @@
           <w:color w:val="242424"/>
           <w:sz w:val="21"/>
           <w:szCs w:val="21"/>
-        </w:rPr>
-        <w:t xml:space="preserve">2. </w:t>
+          <w:lang w:val="lt-LT"/>
+        </w:rPr>
+        <w:t>2. Šakotieji algoritmai</w:t>
       </w:r>
-      <w:proofErr w:type="spellStart"/>
-      <w:r>
-        <w:rPr>
-          <w:rFonts w:ascii="Segoe UI" w:eastAsia="Times New Roman" w:hAnsi="Segoe UI" w:cs="Segoe UI"/>
-          <w:color w:val="242424"/>
-          <w:sz w:val="21"/>
-          <w:szCs w:val="21"/>
-        </w:rPr>
-        <w:t>Šakotieji</w:t>
-      </w:r>
-      <w:proofErr w:type="spellEnd"/>
-      <w:r>
-        <w:rPr>
-          <w:rFonts w:ascii="Segoe UI" w:eastAsia="Times New Roman" w:hAnsi="Segoe UI" w:cs="Segoe UI"/>
-          <w:color w:val="242424"/>
-          <w:sz w:val="21"/>
-          <w:szCs w:val="21"/>
-        </w:rPr>
-        <w:t xml:space="preserve"> </w:t>
-      </w:r>
-      <w:proofErr w:type="spellStart"/>
-      <w:r>
-        <w:rPr>
-          <w:rFonts w:ascii="Segoe UI" w:eastAsia="Times New Roman" w:hAnsi="Segoe UI" w:cs="Segoe UI"/>
-          <w:color w:val="242424"/>
-          <w:sz w:val="21"/>
-          <w:szCs w:val="21"/>
-        </w:rPr>
-        <w:t>algoritmai</w:t>
-      </w:r>
-      <w:proofErr w:type="spellEnd"/>
     </w:p>
     <w:p>
       <w:pPr>
@@ -104,6 +65,7 @@
           <w:color w:val="242424"/>
           <w:sz w:val="21"/>
           <w:szCs w:val="21"/>
+          <w:lang w:val="lt-LT"/>
         </w:rPr>
       </w:pPr>
       <w:r>
@@ -112,20 +74,10 @@
           <w:color w:val="242424"/>
           <w:sz w:val="21"/>
           <w:szCs w:val="21"/>
-        </w:rPr>
-        <w:t xml:space="preserve">1. </w:t>
+          <w:lang w:val="lt-LT"/>
+        </w:rPr>
+        <w:t>1. Parašiutininkas</w:t>
       </w:r>
-      <w:proofErr w:type="spellStart"/>
-      <w:r>
-        <w:rPr>
-          <w:rFonts w:ascii="Segoe UI" w:eastAsia="Times New Roman" w:hAnsi="Segoe UI" w:cs="Segoe UI"/>
-          <w:color w:val="242424"/>
-          <w:sz w:val="21"/>
-          <w:szCs w:val="21"/>
-        </w:rPr>
-        <w:t>Parašiutininkas</w:t>
-      </w:r>
-      <w:proofErr w:type="spellEnd"/>
     </w:p>
     <w:p>
       <w:pPr>
@@ -140,6 +92,7 @@
           <w:color w:val="242424"/>
           <w:sz w:val="21"/>
           <w:szCs w:val="21"/>
+          <w:lang w:val="lt-LT"/>
         </w:rPr>
       </w:pPr>
       <w:r>
@@ -148,60 +101,10 @@
           <w:color w:val="242424"/>
           <w:sz w:val="21"/>
           <w:szCs w:val="21"/>
-        </w:rPr>
-        <w:t xml:space="preserve">2. </w:t>
+          <w:lang w:val="lt-LT"/>
+        </w:rPr>
+        <w:t>2. Didžioji kūdrinė varlė</w:t>
       </w:r>
-      <w:proofErr w:type="spellStart"/>
-      <w:r>
-        <w:rPr>
-          <w:rFonts w:ascii="Segoe UI" w:eastAsia="Times New Roman" w:hAnsi="Segoe UI" w:cs="Segoe UI"/>
-          <w:color w:val="242424"/>
-          <w:sz w:val="21"/>
-          <w:szCs w:val="21"/>
-        </w:rPr>
-        <w:t>Didžioji</w:t>
-      </w:r>
-      <w:proofErr w:type="spellEnd"/>
-      <w:r>
-        <w:rPr>
-          <w:rFonts w:ascii="Segoe UI" w:eastAsia="Times New Roman" w:hAnsi="Segoe UI" w:cs="Segoe UI"/>
-          <w:color w:val="242424"/>
-          <w:sz w:val="21"/>
-          <w:szCs w:val="21"/>
-        </w:rPr>
-        <w:t xml:space="preserve"> </w:t>
-      </w:r>
-      <w:proofErr w:type="spellStart"/>
-      <w:r>
-        <w:rPr>
-          <w:rFonts w:ascii="Segoe UI" w:eastAsia="Times New Roman" w:hAnsi="Segoe UI" w:cs="Segoe UI"/>
-          <w:color w:val="242424"/>
-          <w:sz w:val="21"/>
-          <w:szCs w:val="21"/>
-        </w:rPr>
-        <w:t>kūdrinė</w:t>
-      </w:r>
-      <w:proofErr w:type="spellEnd"/>
-      <w:r>
-        <w:rPr>
-          <w:rFonts w:ascii="Segoe UI" w:eastAsia="Times New Roman" w:hAnsi="Segoe UI" w:cs="Segoe UI"/>
-          <w:color w:val="242424"/>
-          <w:sz w:val="21"/>
-          <w:szCs w:val="21"/>
-        </w:rPr>
-        <w:t xml:space="preserve"> </w:t>
-      </w:r>
-      <w:proofErr w:type="spellStart"/>
-      <w:r>
-        <w:rPr>
-          <w:rFonts w:ascii="Segoe UI" w:eastAsia="Times New Roman" w:hAnsi="Segoe UI" w:cs="Segoe UI"/>
-          <w:color w:val="242424"/>
-          <w:sz w:val="21"/>
-          <w:szCs w:val="21"/>
-        </w:rPr>
-        <w:t>varlė</w:t>
-      </w:r>
-      <w:proofErr w:type="spellEnd"/>
     </w:p>
     <w:p>
       <w:pPr>
@@ -216,6 +119,7 @@
           <w:color w:val="242424"/>
           <w:sz w:val="21"/>
           <w:szCs w:val="21"/>
+          <w:lang w:val="lt-LT"/>
         </w:rPr>
       </w:pPr>
       <w:r>
@@ -224,20 +128,10 @@
           <w:color w:val="242424"/>
           <w:sz w:val="21"/>
           <w:szCs w:val="21"/>
-        </w:rPr>
-        <w:t xml:space="preserve">3. </w:t>
+          <w:lang w:val="lt-LT"/>
+        </w:rPr>
+        <w:t>3. Matematika</w:t>
       </w:r>
-      <w:proofErr w:type="spellStart"/>
-      <w:r>
-        <w:rPr>
-          <w:rFonts w:ascii="Segoe UI" w:eastAsia="Times New Roman" w:hAnsi="Segoe UI" w:cs="Segoe UI"/>
-          <w:color w:val="242424"/>
-          <w:sz w:val="21"/>
-          <w:szCs w:val="21"/>
-        </w:rPr>
-        <w:t>Matematika</w:t>
-      </w:r>
-      <w:proofErr w:type="spellEnd"/>
     </w:p>
     <w:p>
       <w:pPr>
@@ -253,6 +147,7 @@
           <w:color w:val="242424"/>
           <w:sz w:val="21"/>
           <w:szCs w:val="21"/>
+          <w:lang w:val="lt-LT"/>
         </w:rPr>
       </w:pPr>
       <w:r>
@@ -261,120 +156,10 @@
           <w:color w:val="242424"/>
           <w:sz w:val="21"/>
           <w:szCs w:val="21"/>
-        </w:rPr>
-        <w:t xml:space="preserve">3. </w:t>
+          <w:lang w:val="lt-LT"/>
+        </w:rPr>
+        <w:t>3. Cikliniai algoritmai. Žinomo kartojimų skaičiaus ciklas</w:t>
       </w:r>
-      <w:proofErr w:type="spellStart"/>
-      <w:r>
-        <w:rPr>
-          <w:rFonts w:ascii="Segoe UI" w:eastAsia="Times New Roman" w:hAnsi="Segoe UI" w:cs="Segoe UI"/>
-          <w:color w:val="242424"/>
-          <w:sz w:val="21"/>
-          <w:szCs w:val="21"/>
-        </w:rPr>
-        <w:t>Cikliniai</w:t>
-      </w:r>
-      <w:proofErr w:type="spellEnd"/>
-      <w:r>
-        <w:rPr>
-          <w:rFonts w:ascii="Segoe UI" w:eastAsia="Times New Roman" w:hAnsi="Segoe UI" w:cs="Segoe UI"/>
-          <w:color w:val="242424"/>
-          <w:sz w:val="21"/>
-          <w:szCs w:val="21"/>
-        </w:rPr>
-        <w:t xml:space="preserve"> </w:t>
-      </w:r>
-      <w:proofErr w:type="spellStart"/>
-      <w:r>
-        <w:rPr>
-          <w:rFonts w:ascii="Segoe UI" w:eastAsia="Times New Roman" w:hAnsi="Segoe UI" w:cs="Segoe UI"/>
-          <w:color w:val="242424"/>
-          <w:sz w:val="21"/>
-          <w:szCs w:val="21"/>
-        </w:rPr>
-        <w:t>algoritmai</w:t>
-      </w:r>
-      <w:proofErr w:type="spellEnd"/>
-      <w:r>
-        <w:rPr>
-          <w:rFonts w:ascii="Segoe UI" w:eastAsia="Times New Roman" w:hAnsi="Segoe UI" w:cs="Segoe UI"/>
-          <w:color w:val="242424"/>
-          <w:sz w:val="21"/>
-          <w:szCs w:val="21"/>
-        </w:rPr>
-        <w:t xml:space="preserve">. </w:t>
-      </w:r>
-      <w:proofErr w:type="spellStart"/>
-      <w:r>
-        <w:rPr>
-          <w:rFonts w:ascii="Segoe UI" w:eastAsia="Times New Roman" w:hAnsi="Segoe UI" w:cs="Segoe UI"/>
-          <w:color w:val="242424"/>
-          <w:sz w:val="21"/>
-          <w:szCs w:val="21"/>
-        </w:rPr>
-        <w:t>Žinomo</w:t>
-      </w:r>
-      <w:proofErr w:type="spellEnd"/>
-      <w:r>
-        <w:rPr>
-          <w:rFonts w:ascii="Segoe UI" w:eastAsia="Times New Roman" w:hAnsi="Segoe UI" w:cs="Segoe UI"/>
-          <w:color w:val="242424"/>
-          <w:sz w:val="21"/>
-          <w:szCs w:val="21"/>
-        </w:rPr>
-        <w:t xml:space="preserve"> </w:t>
-      </w:r>
-      <w:proofErr w:type="spellStart"/>
-      <w:r>
-        <w:rPr>
-          <w:rFonts w:ascii="Segoe UI" w:eastAsia="Times New Roman" w:hAnsi="Segoe UI" w:cs="Segoe UI"/>
-          <w:color w:val="242424"/>
-          <w:sz w:val="21"/>
-          <w:szCs w:val="21"/>
-        </w:rPr>
-        <w:t>kartojimų</w:t>
-      </w:r>
-      <w:proofErr w:type="spellEnd"/>
-      <w:r>
-        <w:rPr>
-          <w:rFonts w:ascii="Segoe UI" w:eastAsia="Times New Roman" w:hAnsi="Segoe UI" w:cs="Segoe UI"/>
-          <w:color w:val="242424"/>
-          <w:sz w:val="21"/>
-          <w:szCs w:val="21"/>
-        </w:rPr>
-        <w:t xml:space="preserve"> </w:t>
-      </w:r>
-      <w:proofErr w:type="spellStart"/>
-      <w:r>
-        <w:rPr>
-          <w:rFonts w:ascii="Segoe UI" w:eastAsia="Times New Roman" w:hAnsi="Segoe UI" w:cs="Segoe UI"/>
-          <w:color w:val="242424"/>
-          <w:sz w:val="21"/>
-          <w:szCs w:val="21"/>
-        </w:rPr>
-        <w:t>skaičiaus</w:t>
-      </w:r>
-      <w:proofErr w:type="spellEnd"/>
-      <w:r>
-        <w:rPr>
-          <w:rFonts w:ascii="Segoe UI" w:eastAsia="Times New Roman" w:hAnsi="Segoe UI" w:cs="Segoe UI"/>
-          <w:color w:val="242424"/>
-          <w:sz w:val="21"/>
-          <w:szCs w:val="21"/>
-        </w:rPr>
-        <w:t xml:space="preserve"> </w:t>
-      </w:r>
-      <w:proofErr w:type="spellStart"/>
-      <w:r>
-        <w:rPr>
-          <w:rFonts w:ascii="Segoe UI" w:eastAsia="Times New Roman" w:hAnsi="Segoe UI" w:cs="Segoe UI"/>
-          <w:color w:val="242424"/>
-          <w:sz w:val="21"/>
-          <w:szCs w:val="21"/>
-        </w:rPr>
-        <w:t>ciklas</w:t>
-      </w:r>
-      <w:proofErr w:type="spellEnd"/>
     </w:p>
     <w:p>
       <w:pPr>
@@ -389,6 +174,7 @@
           <w:color w:val="242424"/>
           <w:sz w:val="21"/>
           <w:szCs w:val="21"/>
+          <w:lang w:val="lt-LT"/>
         </w:rPr>
       </w:pPr>
       <w:r>
@@ -397,20 +183,10 @@
           <w:color w:val="242424"/>
           <w:sz w:val="21"/>
           <w:szCs w:val="21"/>
-        </w:rPr>
-        <w:t xml:space="preserve">1. </w:t>
+          <w:lang w:val="lt-LT"/>
+        </w:rPr>
+        <w:t>1. Konkursas</w:t>
       </w:r>
-      <w:proofErr w:type="spellStart"/>
-      <w:r>
-        <w:rPr>
-          <w:rFonts w:ascii="Segoe UI" w:eastAsia="Times New Roman" w:hAnsi="Segoe UI" w:cs="Segoe UI"/>
-          <w:color w:val="242424"/>
-          <w:sz w:val="21"/>
-          <w:szCs w:val="21"/>
-        </w:rPr>
-        <w:t>Konkursas</w:t>
-      </w:r>
-      <w:proofErr w:type="spellEnd"/>
     </w:p>
     <w:p>
       <w:pPr>
@@ -425,6 +201,7 @@
           <w:color w:val="242424"/>
           <w:sz w:val="21"/>
           <w:szCs w:val="21"/>
+          <w:lang w:val="lt-LT"/>
         </w:rPr>
       </w:pPr>
       <w:r>
@@ -433,40 +210,10 @@
           <w:color w:val="242424"/>
           <w:sz w:val="21"/>
           <w:szCs w:val="21"/>
-        </w:rPr>
-        <w:t xml:space="preserve">2. </w:t>
+          <w:lang w:val="lt-LT"/>
+        </w:rPr>
+        <w:t>2. Kelias į mokyklą</w:t>
       </w:r>
-      <w:proofErr w:type="spellStart"/>
-      <w:r>
-        <w:rPr>
-          <w:rFonts w:ascii="Segoe UI" w:eastAsia="Times New Roman" w:hAnsi="Segoe UI" w:cs="Segoe UI"/>
-          <w:color w:val="242424"/>
-          <w:sz w:val="21"/>
-          <w:szCs w:val="21"/>
-        </w:rPr>
-        <w:t>Kelias</w:t>
-      </w:r>
-      <w:proofErr w:type="spellEnd"/>
-      <w:r>
-        <w:rPr>
-          <w:rFonts w:ascii="Segoe UI" w:eastAsia="Times New Roman" w:hAnsi="Segoe UI" w:cs="Segoe UI"/>
-          <w:color w:val="242424"/>
-          <w:sz w:val="21"/>
-          <w:szCs w:val="21"/>
-        </w:rPr>
-        <w:t xml:space="preserve"> į </w:t>
-      </w:r>
-      <w:proofErr w:type="spellStart"/>
-      <w:r>
-        <w:rPr>
-          <w:rFonts w:ascii="Segoe UI" w:eastAsia="Times New Roman" w:hAnsi="Segoe UI" w:cs="Segoe UI"/>
-          <w:color w:val="242424"/>
-          <w:sz w:val="21"/>
-          <w:szCs w:val="21"/>
-        </w:rPr>
-        <w:t>mokyklą</w:t>
-      </w:r>
-      <w:proofErr w:type="spellEnd"/>
     </w:p>
     <w:p>
       <w:pPr>
@@ -481,6 +228,7 @@
           <w:color w:val="242424"/>
           <w:sz w:val="21"/>
           <w:szCs w:val="21"/>
+          <w:lang w:val="lt-LT"/>
         </w:rPr>
       </w:pPr>
       <w:r>
@@ -489,60 +237,10 @@
           <w:color w:val="242424"/>
           <w:sz w:val="21"/>
           <w:szCs w:val="21"/>
-        </w:rPr>
-        <w:t xml:space="preserve">3. </w:t>
+          <w:lang w:val="lt-LT"/>
+        </w:rPr>
+        <w:t>3. Snaigės už lango</w:t>
       </w:r>
-      <w:proofErr w:type="spellStart"/>
-      <w:r>
-        <w:rPr>
-          <w:rFonts w:ascii="Segoe UI" w:eastAsia="Times New Roman" w:hAnsi="Segoe UI" w:cs="Segoe UI"/>
-          <w:color w:val="242424"/>
-          <w:sz w:val="21"/>
-          <w:szCs w:val="21"/>
-        </w:rPr>
-        <w:t>Snaigės</w:t>
-      </w:r>
-      <w:proofErr w:type="spellEnd"/>
-      <w:r>
-        <w:rPr>
-          <w:rFonts w:ascii="Segoe UI" w:eastAsia="Times New Roman" w:hAnsi="Segoe UI" w:cs="Segoe UI"/>
-          <w:color w:val="242424"/>
-          <w:sz w:val="21"/>
-          <w:szCs w:val="21"/>
-        </w:rPr>
-        <w:t xml:space="preserve"> </w:t>
-      </w:r>
-      <w:proofErr w:type="spellStart"/>
-      <w:r>
-        <w:rPr>
-          <w:rFonts w:ascii="Segoe UI" w:eastAsia="Times New Roman" w:hAnsi="Segoe UI" w:cs="Segoe UI"/>
-          <w:color w:val="242424"/>
-          <w:sz w:val="21"/>
-          <w:szCs w:val="21"/>
-        </w:rPr>
-        <w:t>už</w:t>
-      </w:r>
-      <w:proofErr w:type="spellEnd"/>
-      <w:r>
-        <w:rPr>
-          <w:rFonts w:ascii="Segoe UI" w:eastAsia="Times New Roman" w:hAnsi="Segoe UI" w:cs="Segoe UI"/>
-          <w:color w:val="242424"/>
-          <w:sz w:val="21"/>
-          <w:szCs w:val="21"/>
-        </w:rPr>
-        <w:t xml:space="preserve"> </w:t>
-      </w:r>
-      <w:proofErr w:type="spellStart"/>
-      <w:r>
-        <w:rPr>
-          <w:rFonts w:ascii="Segoe UI" w:eastAsia="Times New Roman" w:hAnsi="Segoe UI" w:cs="Segoe UI"/>
-          <w:color w:val="242424"/>
-          <w:sz w:val="21"/>
-          <w:szCs w:val="21"/>
-        </w:rPr>
-        <w:t>lango</w:t>
-      </w:r>
-      <w:proofErr w:type="spellEnd"/>
     </w:p>
     <w:p>
       <w:pPr>
@@ -558,6 +256,7 @@
           <w:color w:val="242424"/>
           <w:sz w:val="21"/>
           <w:szCs w:val="21"/>
+          <w:lang w:val="lt-LT"/>
         </w:rPr>
       </w:pPr>
       <w:r>
@@ -566,120 +265,10 @@
           <w:color w:val="242424"/>
           <w:sz w:val="21"/>
           <w:szCs w:val="21"/>
-        </w:rPr>
-        <w:t xml:space="preserve">4. </w:t>
+          <w:lang w:val="lt-LT"/>
+        </w:rPr>
+        <w:t>4. Cikliniai algoritmai. Nežinomo kartojimų skaičiaus ciklas</w:t>
       </w:r>
-      <w:proofErr w:type="spellStart"/>
-      <w:r>
-        <w:rPr>
-          <w:rFonts w:ascii="Segoe UI" w:eastAsia="Times New Roman" w:hAnsi="Segoe UI" w:cs="Segoe UI"/>
-          <w:color w:val="242424"/>
-          <w:sz w:val="21"/>
-          <w:szCs w:val="21"/>
-        </w:rPr>
-        <w:t>Cikliniai</w:t>
-      </w:r>
-      <w:proofErr w:type="spellEnd"/>
-      <w:r>
-        <w:rPr>
-          <w:rFonts w:ascii="Segoe UI" w:eastAsia="Times New Roman" w:hAnsi="Segoe UI" w:cs="Segoe UI"/>
-          <w:color w:val="242424"/>
-          <w:sz w:val="21"/>
-          <w:szCs w:val="21"/>
-        </w:rPr>
-        <w:t xml:space="preserve"> </w:t>
-      </w:r>
-      <w:proofErr w:type="spellStart"/>
-      <w:r>
-        <w:rPr>
-          <w:rFonts w:ascii="Segoe UI" w:eastAsia="Times New Roman" w:hAnsi="Segoe UI" w:cs="Segoe UI"/>
-          <w:color w:val="242424"/>
-          <w:sz w:val="21"/>
-          <w:szCs w:val="21"/>
-        </w:rPr>
-        <w:t>algoritmai</w:t>
-      </w:r>
-      <w:proofErr w:type="spellEnd"/>
-      <w:r>
-        <w:rPr>
-          <w:rFonts w:ascii="Segoe UI" w:eastAsia="Times New Roman" w:hAnsi="Segoe UI" w:cs="Segoe UI"/>
-          <w:color w:val="242424"/>
-          <w:sz w:val="21"/>
-          <w:szCs w:val="21"/>
-        </w:rPr>
-        <w:t xml:space="preserve">. </w:t>
-      </w:r>
-      <w:proofErr w:type="spellStart"/>
-      <w:r>
-        <w:rPr>
-          <w:rFonts w:ascii="Segoe UI" w:eastAsia="Times New Roman" w:hAnsi="Segoe UI" w:cs="Segoe UI"/>
-          <w:color w:val="242424"/>
-          <w:sz w:val="21"/>
-          <w:szCs w:val="21"/>
-        </w:rPr>
-        <w:t>Nežinomo</w:t>
-      </w:r>
-      <w:proofErr w:type="spellEnd"/>
-      <w:r>
-        <w:rPr>
-          <w:rFonts w:ascii="Segoe UI" w:eastAsia="Times New Roman" w:hAnsi="Segoe UI" w:cs="Segoe UI"/>
-          <w:color w:val="242424"/>
-          <w:sz w:val="21"/>
-          <w:szCs w:val="21"/>
-        </w:rPr>
-        <w:t xml:space="preserve"> </w:t>
-      </w:r>
-      <w:proofErr w:type="spellStart"/>
-      <w:r>
-        <w:rPr>
-          <w:rFonts w:ascii="Segoe UI" w:eastAsia="Times New Roman" w:hAnsi="Segoe UI" w:cs="Segoe UI"/>
-          <w:color w:val="242424"/>
-          <w:sz w:val="21"/>
-          <w:szCs w:val="21"/>
-        </w:rPr>
-        <w:t>kartojimų</w:t>
-      </w:r>
-      <w:proofErr w:type="spellEnd"/>
-      <w:r>
-        <w:rPr>
-          <w:rFonts w:ascii="Segoe UI" w:eastAsia="Times New Roman" w:hAnsi="Segoe UI" w:cs="Segoe UI"/>
-          <w:color w:val="242424"/>
-          <w:sz w:val="21"/>
-          <w:szCs w:val="21"/>
-        </w:rPr>
-        <w:t xml:space="preserve"> </w:t>
-      </w:r>
-      <w:proofErr w:type="spellStart"/>
-      <w:r>
-        <w:rPr>
-          <w:rFonts w:ascii="Segoe UI" w:eastAsia="Times New Roman" w:hAnsi="Segoe UI" w:cs="Segoe UI"/>
-          <w:color w:val="242424"/>
-          <w:sz w:val="21"/>
-          <w:szCs w:val="21"/>
-        </w:rPr>
-        <w:t>skaičiaus</w:t>
-      </w:r>
-      <w:proofErr w:type="spellEnd"/>
-      <w:r>
-        <w:rPr>
-          <w:rFonts w:ascii="Segoe UI" w:eastAsia="Times New Roman" w:hAnsi="Segoe UI" w:cs="Segoe UI"/>
-          <w:color w:val="242424"/>
-          <w:sz w:val="21"/>
-          <w:szCs w:val="21"/>
-        </w:rPr>
-        <w:t xml:space="preserve"> </w:t>
-      </w:r>
-      <w:proofErr w:type="spellStart"/>
-      <w:r>
-        <w:rPr>
-          <w:rFonts w:ascii="Segoe UI" w:eastAsia="Times New Roman" w:hAnsi="Segoe UI" w:cs="Segoe UI"/>
-          <w:color w:val="242424"/>
-          <w:sz w:val="21"/>
-          <w:szCs w:val="21"/>
-        </w:rPr>
-        <w:t>ciklas</w:t>
-      </w:r>
-      <w:proofErr w:type="spellEnd"/>
     </w:p>
     <w:p>
       <w:pPr>
@@ -694,32 +283,29 @@
           <w:color w:val="242424"/>
           <w:sz w:val="21"/>
           <w:szCs w:val="21"/>
+          <w:lang w:val="lt-LT"/>
+        </w:rPr>
+      </w:pPr>
+      <w:r>
+        <w:rPr>
+          <w:rFonts w:ascii="Segoe UI" w:eastAsia="Times New Roman" w:hAnsi="Segoe UI" w:cs="Segoe UI"/>
+          <w:color w:val="242424"/>
+          <w:sz w:val="21"/>
+          <w:szCs w:val="21"/>
+          <w:lang w:val="lt-LT"/>
+        </w:rPr>
+        <w:t>3. Saldainiai</w:t>
+      </w:r>
+    </w:p>
+    <w:p>
+      <w:pPr>
+        <w:rPr>
+          <w:lang w:val="lt-LT"/>
         </w:rPr>
       </w:pPr>
       <w:bookmarkStart w:id="0" w:name="_GoBack"/>
       <w:bookmarkEnd w:id="0"/>
-      <w:r>
-        <w:rPr>
-          <w:rFonts w:ascii="Segoe UI" w:eastAsia="Times New Roman" w:hAnsi="Segoe UI" w:cs="Segoe UI"/>
-          <w:color w:val="242424"/>
-          <w:sz w:val="21"/>
-          <w:szCs w:val="21"/>
-        </w:rPr>
-        <w:t xml:space="preserve">3. </w:t>
-      </w:r>
-      <w:proofErr w:type="spellStart"/>
-      <w:r>
-        <w:rPr>
-          <w:rFonts w:ascii="Segoe UI" w:eastAsia="Times New Roman" w:hAnsi="Segoe UI" w:cs="Segoe UI"/>
-          <w:color w:val="242424"/>
-          <w:sz w:val="21"/>
-          <w:szCs w:val="21"/>
-        </w:rPr>
-        <w:t>Saldainiai</w:t>
-      </w:r>
-      <w:proofErr w:type="spellEnd"/>
     </w:p>
-    <w:p/>
     <w:sectPr>
       <w:pgSz w:w="12240" w:h="15840"/>
       <w:pgMar w:top="1440" w:right="1440" w:bottom="1440" w:left="1440" w:header="720" w:footer="720" w:gutter="0"/>

</xml_diff>